<commit_message>
Updated fomatting of team journals
</commit_message>
<xml_diff>
--- a/Minutes/Team Buttercup Client Minutes 1.docx
+++ b/Minutes/Team Buttercup Client Minutes 1.docx
@@ -1,6 +1,6 @@
 
 <file path=word/document.xml><?xml version="1.0" encoding="utf-8"?>
-<w:document xmlns:wpc="http://schemas.microsoft.com/office/word/2010/wordprocessingCanvas" xmlns:cx="http://schemas.microsoft.com/office/drawing/2014/chartex" xmlns:cx1="http://schemas.microsoft.com/office/drawing/2015/9/8/chartex" xmlns:cx2="http://schemas.microsoft.com/office/drawing/2015/10/21/chartex" xmlns:cx3="http://schemas.microsoft.com/office/drawing/2016/5/9/chartex" xmlns:cx4="http://schemas.microsoft.com/office/drawing/2016/5/10/chartex" xmlns:cx5="http://schemas.microsoft.com/office/drawing/2016/5/11/chartex" xmlns:mc="http://schemas.openxmlformats.org/markup-compatibility/2006" xmlns:o="urn:schemas-microsoft-com:office:office" xmlns:r="http://schemas.openxmlformats.org/officeDocument/2006/relationships" xmlns:m="http://schemas.openxmlformats.org/officeDocument/2006/math" xmlns:v="urn:schemas-microsoft-com:vml" xmlns:wp14="http://schemas.microsoft.com/office/word/2010/wordprocessingDrawing" xmlns:wp="http://schemas.openxmlformats.org/drawingml/2006/wordprocessingDrawing" xmlns:w10="urn:schemas-microsoft-com:office:word" xmlns:w="http://schemas.openxmlformats.org/wordprocessingml/2006/main" xmlns:w14="http://schemas.microsoft.com/office/word/2010/wordml" xmlns:w15="http://schemas.microsoft.com/office/word/2012/wordml" xmlns:w16se="http://schemas.microsoft.com/office/word/2015/wordml/symex" xmlns:wpg="http://schemas.microsoft.com/office/word/2010/wordprocessingGroup" xmlns:wpi="http://schemas.microsoft.com/office/word/2010/wordprocessingInk" xmlns:wne="http://schemas.microsoft.com/office/word/2006/wordml" xmlns:wps="http://schemas.microsoft.com/office/word/2010/wordprocessingShape" mc:Ignorable="w14 w15 w16se wp14">
+<w:document xmlns:wpc="http://schemas.microsoft.com/office/word/2010/wordprocessingCanvas" xmlns:mc="http://schemas.openxmlformats.org/markup-compatibility/2006" xmlns:o="urn:schemas-microsoft-com:office:office" xmlns:r="http://schemas.openxmlformats.org/officeDocument/2006/relationships" xmlns:m="http://schemas.openxmlformats.org/officeDocument/2006/math" xmlns:v="urn:schemas-microsoft-com:vml" xmlns:wp14="http://schemas.microsoft.com/office/word/2010/wordprocessingDrawing" xmlns:wp="http://schemas.openxmlformats.org/drawingml/2006/wordprocessingDrawing" xmlns:w10="urn:schemas-microsoft-com:office:word" xmlns:w="http://schemas.openxmlformats.org/wordprocessingml/2006/main" xmlns:w14="http://schemas.microsoft.com/office/word/2010/wordml" xmlns:w15="http://schemas.microsoft.com/office/word/2012/wordml" xmlns:wpg="http://schemas.microsoft.com/office/word/2010/wordprocessingGroup" xmlns:wpi="http://schemas.microsoft.com/office/word/2010/wordprocessingInk" xmlns:wne="http://schemas.microsoft.com/office/word/2006/wordml" xmlns:wps="http://schemas.microsoft.com/office/word/2010/wordprocessingShape" mc:Ignorable="w14 w15 wp14">
   <w:body>
     <w:p>
       <w:pPr>
@@ -25,7 +25,37 @@
           <w:sz w:val="56"/>
           <w:lang w:val="en-US"/>
         </w:rPr>
-        <w:t>Team Buttercup Minutes</w:t>
+        <w:t xml:space="preserve">Team Buttercup </w:t>
+      </w:r>
+      <w:r>
+        <w:rPr>
+          <w:rFonts w:ascii="Calibri Light" w:eastAsia="Times New Roman" w:hAnsi="Calibri Light" w:cs="Times New Roman"/>
+          <w:color w:val="729928"/>
+          <w:kern w:val="28"/>
+          <w:sz w:val="56"/>
+          <w:lang w:val="en-US"/>
+        </w:rPr>
+        <w:t xml:space="preserve">Client </w:t>
+      </w:r>
+      <w:r>
+        <w:rPr>
+          <w:rFonts w:ascii="Calibri Light" w:eastAsia="Times New Roman" w:hAnsi="Calibri Light" w:cs="Times New Roman"/>
+          <w:color w:val="729928"/>
+          <w:kern w:val="28"/>
+          <w:sz w:val="56"/>
+          <w:lang w:val="en-US"/>
+        </w:rPr>
+        <w:t>Minutes</w:t>
+      </w:r>
+      <w:r>
+        <w:rPr>
+          <w:rFonts w:ascii="Calibri Light" w:eastAsia="Times New Roman" w:hAnsi="Calibri Light" w:cs="Times New Roman"/>
+          <w:color w:val="729928"/>
+          <w:kern w:val="28"/>
+          <w:sz w:val="56"/>
+          <w:lang w:val="en-US"/>
+        </w:rPr>
+        <w:t xml:space="preserve"> 1</w:t>
       </w:r>
     </w:p>
     <w:p>
@@ -59,7 +89,31 @@
           <w:color w:val="404040"/>
           <w:lang w:val="en-US"/>
         </w:rPr>
-        <w:t xml:space="preserve"> Minuets </w:t>
+        <w:t xml:space="preserve"> Minu</w:t>
+      </w:r>
+      <w:r>
+        <w:rPr>
+          <w:rFonts w:ascii="Calibri" w:eastAsia="Calibri" w:hAnsi="Calibri" w:cs="Times New Roman"/>
+          <w:color w:val="404040"/>
+          <w:lang w:val="en-US"/>
+        </w:rPr>
+        <w:t>t</w:t>
+      </w:r>
+      <w:r>
+        <w:rPr>
+          <w:rFonts w:ascii="Calibri" w:eastAsia="Calibri" w:hAnsi="Calibri" w:cs="Times New Roman"/>
+          <w:color w:val="404040"/>
+          <w:lang w:val="en-US"/>
+        </w:rPr>
+        <w:t>e</w:t>
+      </w:r>
+      <w:r>
+        <w:rPr>
+          <w:rFonts w:ascii="Calibri" w:eastAsia="Calibri" w:hAnsi="Calibri" w:cs="Times New Roman"/>
+          <w:color w:val="404040"/>
+          <w:lang w:val="en-US"/>
+        </w:rPr>
+        <w:t xml:space="preserve">s </w:t>
       </w:r>
       <w:r>
         <w:rPr>
@@ -119,6 +173,8 @@
           <w:lang w:val="en-US"/>
         </w:rPr>
       </w:pPr>
+      <w:bookmarkStart w:id="0" w:name="_GoBack"/>
+      <w:bookmarkEnd w:id="0"/>
     </w:p>
     <w:p>
       <w:pPr>
@@ -689,8 +745,6 @@
         </w:rPr>
         <w:t>figure</w:t>
       </w:r>
-      <w:bookmarkStart w:id="0" w:name="_GoBack"/>
-      <w:bookmarkEnd w:id="0"/>
       <w:r>
         <w:rPr>
           <w:rFonts w:ascii="Calibri" w:eastAsia="Calibri" w:hAnsi="Calibri" w:cs="Times New Roman"/>
@@ -702,7 +756,7 @@
     </w:p>
     <w:p/>
     <w:sectPr>
-      <w:footerReference w:type="default" r:id="rId5"/>
+      <w:footerReference w:type="default" r:id="rId7"/>
       <w:pgSz w:w="12240" w:h="15840"/>
       <w:pgMar w:top="1008" w:right="1152" w:bottom="851" w:left="1152" w:header="720" w:footer="720" w:gutter="0"/>
       <w:cols w:space="720"/>
@@ -713,8 +767,33 @@
 </w:document>
 </file>
 
+<file path=word/endnotes.xml><?xml version="1.0" encoding="utf-8"?>
+<w:endnotes xmlns:wpc="http://schemas.microsoft.com/office/word/2010/wordprocessingCanvas" xmlns:mc="http://schemas.openxmlformats.org/markup-compatibility/2006" xmlns:o="urn:schemas-microsoft-com:office:office" xmlns:r="http://schemas.openxmlformats.org/officeDocument/2006/relationships" xmlns:m="http://schemas.openxmlformats.org/officeDocument/2006/math" xmlns:v="urn:schemas-microsoft-com:vml" xmlns:wp14="http://schemas.microsoft.com/office/word/2010/wordprocessingDrawing" xmlns:wp="http://schemas.openxmlformats.org/drawingml/2006/wordprocessingDrawing" xmlns:w10="urn:schemas-microsoft-com:office:word" xmlns:w="http://schemas.openxmlformats.org/wordprocessingml/2006/main" xmlns:w14="http://schemas.microsoft.com/office/word/2010/wordml" xmlns:w15="http://schemas.microsoft.com/office/word/2012/wordml" xmlns:wpg="http://schemas.microsoft.com/office/word/2010/wordprocessingGroup" xmlns:wpi="http://schemas.microsoft.com/office/word/2010/wordprocessingInk" xmlns:wne="http://schemas.microsoft.com/office/word/2006/wordml" xmlns:wps="http://schemas.microsoft.com/office/word/2010/wordprocessingShape" mc:Ignorable="w14 w15 wp14">
+  <w:endnote w:type="separator" w:id="-1">
+    <w:p>
+      <w:pPr>
+        <w:spacing w:after="0" w:line="240" w:lineRule="auto"/>
+      </w:pPr>
+      <w:r>
+        <w:separator/>
+      </w:r>
+    </w:p>
+  </w:endnote>
+  <w:endnote w:type="continuationSeparator" w:id="0">
+    <w:p>
+      <w:pPr>
+        <w:spacing w:after="0" w:line="240" w:lineRule="auto"/>
+      </w:pPr>
+      <w:r>
+        <w:continuationSeparator/>
+      </w:r>
+    </w:p>
+  </w:endnote>
+</w:endnotes>
+</file>
+
 <file path=word/footer1.xml><?xml version="1.0" encoding="utf-8"?>
-<w:ftr xmlns:wpc="http://schemas.microsoft.com/office/word/2010/wordprocessingCanvas" xmlns:cx="http://schemas.microsoft.com/office/drawing/2014/chartex" xmlns:cx1="http://schemas.microsoft.com/office/drawing/2015/9/8/chartex" xmlns:cx2="http://schemas.microsoft.com/office/drawing/2015/10/21/chartex" xmlns:cx3="http://schemas.microsoft.com/office/drawing/2016/5/9/chartex" xmlns:cx4="http://schemas.microsoft.com/office/drawing/2016/5/10/chartex" xmlns:cx5="http://schemas.microsoft.com/office/drawing/2016/5/11/chartex" xmlns:mc="http://schemas.openxmlformats.org/markup-compatibility/2006" xmlns:o="urn:schemas-microsoft-com:office:office" xmlns:r="http://schemas.openxmlformats.org/officeDocument/2006/relationships" xmlns:m="http://schemas.openxmlformats.org/officeDocument/2006/math" xmlns:v="urn:schemas-microsoft-com:vml" xmlns:wp14="http://schemas.microsoft.com/office/word/2010/wordprocessingDrawing" xmlns:wp="http://schemas.openxmlformats.org/drawingml/2006/wordprocessingDrawing" xmlns:w10="urn:schemas-microsoft-com:office:word" xmlns:w="http://schemas.openxmlformats.org/wordprocessingml/2006/main" xmlns:w14="http://schemas.microsoft.com/office/word/2010/wordml" xmlns:w15="http://schemas.microsoft.com/office/word/2012/wordml" xmlns:w16se="http://schemas.microsoft.com/office/word/2015/wordml/symex" xmlns:wpg="http://schemas.microsoft.com/office/word/2010/wordprocessingGroup" xmlns:wpi="http://schemas.microsoft.com/office/word/2010/wordprocessingInk" xmlns:wne="http://schemas.microsoft.com/office/word/2006/wordml" xmlns:wps="http://schemas.microsoft.com/office/word/2010/wordprocessingShape" mc:Ignorable="w14 w15 w16se wp14">
+<w:ftr xmlns:wpc="http://schemas.microsoft.com/office/word/2010/wordprocessingCanvas" xmlns:mc="http://schemas.openxmlformats.org/markup-compatibility/2006" xmlns:o="urn:schemas-microsoft-com:office:office" xmlns:r="http://schemas.openxmlformats.org/officeDocument/2006/relationships" xmlns:m="http://schemas.openxmlformats.org/officeDocument/2006/math" xmlns:v="urn:schemas-microsoft-com:vml" xmlns:wp14="http://schemas.microsoft.com/office/word/2010/wordprocessingDrawing" xmlns:wp="http://schemas.openxmlformats.org/drawingml/2006/wordprocessingDrawing" xmlns:w10="urn:schemas-microsoft-com:office:word" xmlns:w="http://schemas.openxmlformats.org/wordprocessingml/2006/main" xmlns:w14="http://schemas.microsoft.com/office/word/2010/wordml" xmlns:w15="http://schemas.microsoft.com/office/word/2012/wordml" xmlns:wpg="http://schemas.microsoft.com/office/word/2010/wordprocessingGroup" xmlns:wpi="http://schemas.microsoft.com/office/word/2010/wordprocessingInk" xmlns:wne="http://schemas.microsoft.com/office/word/2006/wordml" xmlns:wps="http://schemas.microsoft.com/office/word/2010/wordprocessingShape" mc:Ignorable="w14 w15 wp14">
   <w:p>
     <w:pPr>
       <w:pStyle w:val="Footer"/>
@@ -747,8 +826,33 @@
 </w:ftr>
 </file>
 
+<file path=word/footnotes.xml><?xml version="1.0" encoding="utf-8"?>
+<w:footnotes xmlns:wpc="http://schemas.microsoft.com/office/word/2010/wordprocessingCanvas" xmlns:mc="http://schemas.openxmlformats.org/markup-compatibility/2006" xmlns:o="urn:schemas-microsoft-com:office:office" xmlns:r="http://schemas.openxmlformats.org/officeDocument/2006/relationships" xmlns:m="http://schemas.openxmlformats.org/officeDocument/2006/math" xmlns:v="urn:schemas-microsoft-com:vml" xmlns:wp14="http://schemas.microsoft.com/office/word/2010/wordprocessingDrawing" xmlns:wp="http://schemas.openxmlformats.org/drawingml/2006/wordprocessingDrawing" xmlns:w10="urn:schemas-microsoft-com:office:word" xmlns:w="http://schemas.openxmlformats.org/wordprocessingml/2006/main" xmlns:w14="http://schemas.microsoft.com/office/word/2010/wordml" xmlns:w15="http://schemas.microsoft.com/office/word/2012/wordml" xmlns:wpg="http://schemas.microsoft.com/office/word/2010/wordprocessingGroup" xmlns:wpi="http://schemas.microsoft.com/office/word/2010/wordprocessingInk" xmlns:wne="http://schemas.microsoft.com/office/word/2006/wordml" xmlns:wps="http://schemas.microsoft.com/office/word/2010/wordprocessingShape" mc:Ignorable="w14 w15 wp14">
+  <w:footnote w:type="separator" w:id="-1">
+    <w:p>
+      <w:pPr>
+        <w:spacing w:after="0" w:line="240" w:lineRule="auto"/>
+      </w:pPr>
+      <w:r>
+        <w:separator/>
+      </w:r>
+    </w:p>
+  </w:footnote>
+  <w:footnote w:type="continuationSeparator" w:id="0">
+    <w:p>
+      <w:pPr>
+        <w:spacing w:after="0" w:line="240" w:lineRule="auto"/>
+      </w:pPr>
+      <w:r>
+        <w:continuationSeparator/>
+      </w:r>
+    </w:p>
+  </w:footnote>
+</w:footnotes>
+</file>
+
 <file path=word/numbering.xml><?xml version="1.0" encoding="utf-8"?>
-<w:numbering xmlns:wpc="http://schemas.microsoft.com/office/word/2010/wordprocessingCanvas" xmlns:cx="http://schemas.microsoft.com/office/drawing/2014/chartex" xmlns:cx1="http://schemas.microsoft.com/office/drawing/2015/9/8/chartex" xmlns:cx2="http://schemas.microsoft.com/office/drawing/2015/10/21/chartex" xmlns:cx3="http://schemas.microsoft.com/office/drawing/2016/5/9/chartex" xmlns:cx4="http://schemas.microsoft.com/office/drawing/2016/5/10/chartex" xmlns:cx5="http://schemas.microsoft.com/office/drawing/2016/5/11/chartex" xmlns:mc="http://schemas.openxmlformats.org/markup-compatibility/2006" xmlns:o="urn:schemas-microsoft-com:office:office" xmlns:r="http://schemas.openxmlformats.org/officeDocument/2006/relationships" xmlns:m="http://schemas.openxmlformats.org/officeDocument/2006/math" xmlns:v="urn:schemas-microsoft-com:vml" xmlns:wp14="http://schemas.microsoft.com/office/word/2010/wordprocessingDrawing" xmlns:wp="http://schemas.openxmlformats.org/drawingml/2006/wordprocessingDrawing" xmlns:w10="urn:schemas-microsoft-com:office:word" xmlns:w="http://schemas.openxmlformats.org/wordprocessingml/2006/main" xmlns:w14="http://schemas.microsoft.com/office/word/2010/wordml" xmlns:w15="http://schemas.microsoft.com/office/word/2012/wordml" xmlns:w16se="http://schemas.microsoft.com/office/word/2015/wordml/symex" xmlns:wpg="http://schemas.microsoft.com/office/word/2010/wordprocessingGroup" xmlns:wpi="http://schemas.microsoft.com/office/word/2010/wordprocessingInk" xmlns:wne="http://schemas.microsoft.com/office/word/2006/wordml" xmlns:wps="http://schemas.microsoft.com/office/word/2010/wordprocessingShape" mc:Ignorable="w14 w15 w16se wp14">
+<w:numbering xmlns:wpc="http://schemas.microsoft.com/office/word/2010/wordprocessingCanvas" xmlns:mc="http://schemas.openxmlformats.org/markup-compatibility/2006" xmlns:o="urn:schemas-microsoft-com:office:office" xmlns:r="http://schemas.openxmlformats.org/officeDocument/2006/relationships" xmlns:m="http://schemas.openxmlformats.org/officeDocument/2006/math" xmlns:v="urn:schemas-microsoft-com:vml" xmlns:wp14="http://schemas.microsoft.com/office/word/2010/wordprocessingDrawing" xmlns:wp="http://schemas.openxmlformats.org/drawingml/2006/wordprocessingDrawing" xmlns:w10="urn:schemas-microsoft-com:office:word" xmlns:w="http://schemas.openxmlformats.org/wordprocessingml/2006/main" xmlns:w14="http://schemas.microsoft.com/office/word/2010/wordml" xmlns:w15="http://schemas.microsoft.com/office/word/2012/wordml" xmlns:wpg="http://schemas.microsoft.com/office/word/2010/wordprocessingGroup" xmlns:wpi="http://schemas.microsoft.com/office/word/2010/wordprocessingInk" xmlns:wne="http://schemas.microsoft.com/office/word/2006/wordml" xmlns:wps="http://schemas.microsoft.com/office/word/2010/wordprocessingShape" mc:Ignorable="w14 w15 wp14">
   <w:numPicBullet w:numPicBulletId="0">
     <w:pict>
       <v:shapetype id="_x0000_t75" coordsize="21600,21600" o:spt="75" o:preferrelative="t" path="m@4@5l@4@11@9@11@9@5xe" filled="f" stroked="f">
@@ -770,7 +874,7 @@
         <v:path o:extrusionok="f" gradientshapeok="t" o:connecttype="rect"/>
         <o:lock v:ext="edit" aspectratio="t"/>
       </v:shapetype>
-      <v:shape id="_x0000_i1036" type="#_x0000_t75" style="width:11.15pt;height:11.15pt" o:bullet="t">
+      <v:shape id="_x0000_i1054" type="#_x0000_t75" style="width:11.25pt;height:11.25pt" o:bullet="t">
         <v:imagedata r:id="rId1" o:title="msoD6C0"/>
       </v:shape>
     </w:pict>
@@ -1371,7 +1475,7 @@
 </file>
 
 <file path=word/styles.xml><?xml version="1.0" encoding="utf-8"?>
-<w:styles xmlns:mc="http://schemas.openxmlformats.org/markup-compatibility/2006" xmlns:r="http://schemas.openxmlformats.org/officeDocument/2006/relationships" xmlns:w="http://schemas.openxmlformats.org/wordprocessingml/2006/main" xmlns:w14="http://schemas.microsoft.com/office/word/2010/wordml" xmlns:w15="http://schemas.microsoft.com/office/word/2012/wordml" xmlns:w16se="http://schemas.microsoft.com/office/word/2015/wordml/symex" mc:Ignorable="w14 w15 w16se">
+<w:styles xmlns:mc="http://schemas.openxmlformats.org/markup-compatibility/2006" xmlns:r="http://schemas.openxmlformats.org/officeDocument/2006/relationships" xmlns:w="http://schemas.openxmlformats.org/wordprocessingml/2006/main" xmlns:w14="http://schemas.microsoft.com/office/word/2010/wordml" xmlns:w15="http://schemas.microsoft.com/office/word/2012/wordml" mc:Ignorable="w14 w15">
   <w:docDefaults>
     <w:rPrDefault>
       <w:rPr>
@@ -1387,7 +1491,7 @@
       </w:pPr>
     </w:pPrDefault>
   </w:docDefaults>
-  <w:latentStyles w:defLockedState="0" w:defUIPriority="99" w:defSemiHidden="0" w:defUnhideWhenUsed="0" w:defQFormat="0" w:count="374">
+  <w:latentStyles w:defLockedState="0" w:defUIPriority="99" w:defSemiHidden="0" w:defUnhideWhenUsed="0" w:defQFormat="0" w:count="371">
     <w:lsdException w:name="Normal" w:uiPriority="0" w:qFormat="1"/>
     <w:lsdException w:name="heading 1" w:uiPriority="9" w:qFormat="1"/>
     <w:lsdException w:name="heading 2" w:semiHidden="1" w:uiPriority="9" w:unhideWhenUsed="1" w:qFormat="1"/>
@@ -1759,9 +1863,6 @@
     <w:lsdException w:name="List Table 5 Dark Accent 6" w:uiPriority="50"/>
     <w:lsdException w:name="List Table 6 Colorful Accent 6" w:uiPriority="51"/>
     <w:lsdException w:name="List Table 7 Colorful Accent 6" w:uiPriority="52"/>
-    <w:lsdException w:name="Mention" w:semiHidden="1" w:unhideWhenUsed="1"/>
-    <w:lsdException w:name="Smart Hyperlink" w:semiHidden="1" w:unhideWhenUsed="1"/>
-    <w:lsdException w:name="Hashtag" w:semiHidden="1" w:unhideWhenUsed="1"/>
   </w:latentStyles>
   <w:style w:type="paragraph" w:default="1" w:styleId="Normal">
     <w:name w:val="Normal"/>

</xml_diff>

<commit_message>
Updated fomatting of team journals and added PDF copies
</commit_message>
<xml_diff>
--- a/Minutes/Team Buttercup Client Minutes 1.docx
+++ b/Minutes/Team Buttercup Client Minutes 1.docx
@@ -173,8 +173,6 @@
           <w:lang w:val="en-US"/>
         </w:rPr>
       </w:pPr>
-      <w:bookmarkStart w:id="0" w:name="_GoBack"/>
-      <w:bookmarkEnd w:id="0"/>
     </w:p>
     <w:p>
       <w:pPr>
@@ -446,7 +444,7 @@
       <w:pPr>
         <w:numPr>
           <w:ilvl w:val="0"/>
-          <w:numId w:val="5"/>
+          <w:numId w:val="7"/>
         </w:numPr>
         <w:spacing w:after="0" w:line="240" w:lineRule="auto"/>
         <w:textAlignment w:val="baseline"/>
@@ -469,7 +467,7 @@
       <w:pPr>
         <w:numPr>
           <w:ilvl w:val="0"/>
-          <w:numId w:val="5"/>
+          <w:numId w:val="7"/>
         </w:numPr>
         <w:spacing w:after="0" w:line="240" w:lineRule="auto"/>
         <w:textAlignment w:val="baseline"/>
@@ -492,7 +490,7 @@
       <w:pPr>
         <w:numPr>
           <w:ilvl w:val="0"/>
-          <w:numId w:val="5"/>
+          <w:numId w:val="7"/>
         </w:numPr>
         <w:spacing w:after="0" w:line="240" w:lineRule="auto"/>
         <w:textAlignment w:val="baseline"/>
@@ -515,7 +513,7 @@
       <w:pPr>
         <w:numPr>
           <w:ilvl w:val="0"/>
-          <w:numId w:val="5"/>
+          <w:numId w:val="7"/>
         </w:numPr>
         <w:spacing w:after="0" w:line="240" w:lineRule="auto"/>
         <w:textAlignment w:val="baseline"/>
@@ -538,7 +536,7 @@
       <w:pPr>
         <w:numPr>
           <w:ilvl w:val="0"/>
-          <w:numId w:val="5"/>
+          <w:numId w:val="7"/>
         </w:numPr>
         <w:spacing w:after="0" w:line="240" w:lineRule="auto"/>
         <w:textAlignment w:val="baseline"/>
@@ -561,7 +559,7 @@
       <w:pPr>
         <w:numPr>
           <w:ilvl w:val="0"/>
-          <w:numId w:val="5"/>
+          <w:numId w:val="7"/>
         </w:numPr>
         <w:spacing w:after="0" w:line="240" w:lineRule="auto"/>
         <w:textAlignment w:val="baseline"/>
@@ -584,7 +582,7 @@
       <w:pPr>
         <w:numPr>
           <w:ilvl w:val="0"/>
-          <w:numId w:val="5"/>
+          <w:numId w:val="7"/>
         </w:numPr>
         <w:spacing w:after="0" w:line="240" w:lineRule="auto"/>
         <w:textAlignment w:val="baseline"/>
@@ -594,6 +592,8 @@
           <w:lang w:eastAsia="en-NZ"/>
         </w:rPr>
       </w:pPr>
+      <w:bookmarkStart w:id="0" w:name="_GoBack"/>
+      <w:bookmarkEnd w:id="0"/>
       <w:r>
         <w:rPr>
           <w:rFonts w:ascii="Arial" w:eastAsia="Times New Roman" w:hAnsi="Arial" w:cs="Arial"/>
@@ -607,7 +607,7 @@
       <w:pPr>
         <w:numPr>
           <w:ilvl w:val="0"/>
-          <w:numId w:val="5"/>
+          <w:numId w:val="7"/>
         </w:numPr>
         <w:spacing w:before="100" w:beforeAutospacing="1" w:after="100" w:afterAutospacing="1" w:line="240" w:lineRule="auto"/>
         <w:textAlignment w:val="baseline"/>
@@ -874,7 +874,7 @@
         <v:path o:extrusionok="f" gradientshapeok="t" o:connecttype="rect"/>
         <o:lock v:ext="edit" aspectratio="t"/>
       </v:shapetype>
-      <v:shape id="_x0000_i1054" type="#_x0000_t75" style="width:11.25pt;height:11.25pt" o:bullet="t">
+      <v:shape id="_x0000_i1035" type="#_x0000_t75" style="width:11.25pt;height:11.25pt" o:bullet="t">
         <v:imagedata r:id="rId1" o:title="msoD6C0"/>
       </v:shape>
     </w:pict>
@@ -1450,6 +1450,119 @@
       </w:pPr>
       <w:rPr>
         <w:rFonts w:ascii="Wingdings" w:hAnsi="Wingdings" w:hint="default"/>
+      </w:rPr>
+    </w:lvl>
+  </w:abstractNum>
+  <w:abstractNum w:abstractNumId="6" w15:restartNumberingAfterBreak="0">
+    <w:nsid w:val="6C030B73"/>
+    <w:multiLevelType w:val="multilevel"/>
+    <w:tmpl w:val="4AB44150"/>
+    <w:lvl w:ilvl="0">
+      <w:start w:val="1"/>
+      <w:numFmt w:val="bullet"/>
+      <w:lvlText w:val=""/>
+      <w:lvlJc w:val="left"/>
+      <w:pPr>
+        <w:ind w:left="360" w:hanging="3"/>
+      </w:pPr>
+      <w:rPr>
+        <w:rFonts w:ascii="Wingdings" w:hAnsi="Wingdings" w:hint="default"/>
+      </w:rPr>
+    </w:lvl>
+    <w:lvl w:ilvl="1">
+      <w:start w:val="1"/>
+      <w:numFmt w:val="lowerLetter"/>
+      <w:lvlText w:val="%2)"/>
+      <w:lvlJc w:val="left"/>
+      <w:pPr>
+        <w:ind w:left="720" w:hanging="360"/>
+      </w:pPr>
+      <w:rPr>
+        <w:rFonts w:hint="default"/>
+      </w:rPr>
+    </w:lvl>
+    <w:lvl w:ilvl="2">
+      <w:start w:val="1"/>
+      <w:numFmt w:val="lowerRoman"/>
+      <w:lvlText w:val="%3)"/>
+      <w:lvlJc w:val="left"/>
+      <w:pPr>
+        <w:ind w:left="1080" w:hanging="360"/>
+      </w:pPr>
+      <w:rPr>
+        <w:rFonts w:hint="default"/>
+      </w:rPr>
+    </w:lvl>
+    <w:lvl w:ilvl="3">
+      <w:start w:val="1"/>
+      <w:numFmt w:val="decimal"/>
+      <w:lvlText w:val="(%4)"/>
+      <w:lvlJc w:val="left"/>
+      <w:pPr>
+        <w:ind w:left="1440" w:hanging="360"/>
+      </w:pPr>
+      <w:rPr>
+        <w:rFonts w:hint="default"/>
+      </w:rPr>
+    </w:lvl>
+    <w:lvl w:ilvl="4">
+      <w:start w:val="1"/>
+      <w:numFmt w:val="lowerLetter"/>
+      <w:lvlText w:val="(%5)"/>
+      <w:lvlJc w:val="left"/>
+      <w:pPr>
+        <w:ind w:left="1800" w:hanging="360"/>
+      </w:pPr>
+      <w:rPr>
+        <w:rFonts w:hint="default"/>
+      </w:rPr>
+    </w:lvl>
+    <w:lvl w:ilvl="5">
+      <w:start w:val="1"/>
+      <w:numFmt w:val="lowerRoman"/>
+      <w:lvlText w:val="(%6)"/>
+      <w:lvlJc w:val="left"/>
+      <w:pPr>
+        <w:ind w:left="2160" w:hanging="360"/>
+      </w:pPr>
+      <w:rPr>
+        <w:rFonts w:hint="default"/>
+      </w:rPr>
+    </w:lvl>
+    <w:lvl w:ilvl="6">
+      <w:start w:val="1"/>
+      <w:numFmt w:val="decimal"/>
+      <w:lvlText w:val="%7."/>
+      <w:lvlJc w:val="left"/>
+      <w:pPr>
+        <w:ind w:left="2520" w:hanging="360"/>
+      </w:pPr>
+      <w:rPr>
+        <w:rFonts w:hint="default"/>
+      </w:rPr>
+    </w:lvl>
+    <w:lvl w:ilvl="7">
+      <w:start w:val="1"/>
+      <w:numFmt w:val="lowerLetter"/>
+      <w:lvlText w:val="%8."/>
+      <w:lvlJc w:val="left"/>
+      <w:pPr>
+        <w:ind w:left="2880" w:hanging="360"/>
+      </w:pPr>
+      <w:rPr>
+        <w:rFonts w:hint="default"/>
+      </w:rPr>
+    </w:lvl>
+    <w:lvl w:ilvl="8">
+      <w:start w:val="1"/>
+      <w:numFmt w:val="lowerRoman"/>
+      <w:lvlText w:val="%9."/>
+      <w:lvlJc w:val="left"/>
+      <w:pPr>
+        <w:ind w:left="3240" w:hanging="360"/>
+      </w:pPr>
+      <w:rPr>
+        <w:rFonts w:hint="default"/>
       </w:rPr>
     </w:lvl>
   </w:abstractNum>
@@ -1470,6 +1583,9 @@
   </w:num>
   <w:num w:numId="6">
     <w:abstractNumId w:val="5"/>
+  </w:num>
+  <w:num w:numId="7">
+    <w:abstractNumId w:val="6"/>
   </w:num>
 </w:numbering>
 </file>

</xml_diff>